<commit_message>
adjust wording in summary section
</commit_message>
<xml_diff>
--- a/Stephen Riley general resume - Nov 2019.docx
+++ b/Stephen Riley general resume - Nov 2019.docx
@@ -219,14 +219,13 @@
                 <w:sz w:val="32"/>
                 <w:szCs w:val="32"/>
               </w:rPr>
-              <w:t>Senior Director of Engineering / Software Architect</w:t>
+              <w:t>Senior Director of Engineering</w:t>
             </w:r>
           </w:p>
         </w:tc>
       </w:tr>
       <w:tr>
         <w:trPr>
-          <w:trHeight w:val="598"/>
           <w:jc w:val="center"/>
         </w:trPr>
         <w:tc>
@@ -238,6 +237,7 @@
           </w:tcPr>
           <w:p>
             <w:pPr>
+              <w:spacing w:after="80"/>
               <w:jc w:val="center"/>
               <w:rPr>
                 <w:b/>
@@ -338,63 +338,6 @@
                 <w:szCs w:val="26"/>
               </w:rPr>
               <w:t xml:space="preserve"> Mentor</w:t>
-            </w:r>
-          </w:p>
-          <w:p>
-            <w:pPr>
-              <w:spacing w:after="120"/>
-              <w:jc w:val="center"/>
-              <w:rPr>
-                <w:sz w:val="23"/>
-                <w:szCs w:val="23"/>
-              </w:rPr>
-            </w:pPr>
-            <w:r>
-              <w:rPr>
-                <w:b/>
-                <w:bCs/>
-                <w:sz w:val="23"/>
-                <w:szCs w:val="23"/>
-              </w:rPr>
-              <w:t xml:space="preserve">Software Development </w:t>
-            </w:r>
-            <w:r>
-              <w:rPr>
-                <w:rFonts w:ascii="Wingdings" w:hAnsi="Wingdings"/>
-                <w:b/>
-                <w:bCs/>
-                <w:sz w:val="23"/>
-                <w:szCs w:val="23"/>
-              </w:rPr>
-              <w:t></w:t>
-            </w:r>
-            <w:r>
-              <w:rPr>
-                <w:b/>
-                <w:bCs/>
-                <w:sz w:val="23"/>
-                <w:szCs w:val="23"/>
-              </w:rPr>
-              <w:t xml:space="preserve"> Cloud Computing </w:t>
-            </w:r>
-            <w:r>
-              <w:rPr>
-                <w:rFonts w:ascii="Wingdings" w:hAnsi="Wingdings"/>
-                <w:b/>
-                <w:bCs/>
-                <w:sz w:val="23"/>
-                <w:szCs w:val="23"/>
-              </w:rPr>
-              <w:t></w:t>
-            </w:r>
-            <w:r>
-              <w:rPr>
-                <w:b/>
-                <w:bCs/>
-                <w:sz w:val="23"/>
-                <w:szCs w:val="23"/>
-              </w:rPr>
-              <w:t xml:space="preserve"> Tooling</w:t>
             </w:r>
           </w:p>
         </w:tc>
@@ -439,7 +382,21 @@
                 <w:i/>
                 <w:iCs/>
               </w:rPr>
-              <w:t xml:space="preserve"> when his work is done, his aim fulfilled, they will say: we did it ourselves.” – Lao Tzu</w:t>
+              <w:t xml:space="preserve"> when his work is done, </w:t>
+            </w:r>
+            <w:r>
+              <w:rPr>
+                <w:i/>
+                <w:iCs/>
+              </w:rPr>
+              <w:br/>
+            </w:r>
+            <w:r>
+              <w:rPr>
+                <w:i/>
+                <w:iCs/>
+              </w:rPr>
+              <w:t>his aim fulfilled, they will say: we did it ourselves.” – Lao Tzu</w:t>
             </w:r>
           </w:p>
         </w:tc>
@@ -451,16 +408,21 @@
         <w:jc w:val="both"/>
       </w:pPr>
       <w:r>
-        <w:t xml:space="preserve">Technology leader who builds teams that outperform peers and builds products and technology that defy customers’ expectations.  I put the TECH in technical leader.  </w:t>
+        <w:t>Proud t</w:t>
       </w:r>
       <w:r>
-        <w:t>S</w:t>
+        <w:t xml:space="preserve">echnology leader who builds teams that outperform peers and builds products and technology that defy customers’ expectations.  I put the TECH in technical leader.  </w:t>
       </w:r>
       <w:r>
-        <w:t>pecialize in building high-performing teams, architecting innovative technology solutions, and growing and mentoring developers.</w:t>
+        <w:t>Continuously improve my people</w:t>
+      </w:r>
+      <w:bookmarkStart w:id="0" w:name="_GoBack"/>
+      <w:bookmarkEnd w:id="0"/>
+      <w:r>
+        <w:t xml:space="preserve"> and myself, leading to ever-growing capabilities and customer satisfaction.  Specialize</w:t>
       </w:r>
       <w:r>
-        <w:t xml:space="preserve">  Repeatedly chosen to head challenging assignments—compressed-timeline platform builds, organizational turnarounds, complex projects with inexperienced teams/limited budgets—and repeatedly delivered stellar results for Fortune 500, startup, and high-growth organizations.</w:t>
+        <w:t xml:space="preserve"> in building high-performing teams, architecting innovative technology solutions, and growing and mentoring developers.</w:t>
       </w:r>
     </w:p>
     <w:p/>
@@ -506,8 +468,39 @@
                 <w:bCs/>
                 <w:smallCaps/>
               </w:rPr>
-              <w:t>Executive Assets</w:t>
-            </w:r>
+              <w:t xml:space="preserve">Executive </w:t>
+            </w:r>
+            <w:r>
+              <w:rPr>
+                <w:rFonts w:cs="Times New Roman (Body CS)"/>
+                <w:b/>
+                <w:bCs/>
+                <w:smallCaps/>
+              </w:rPr>
+              <w:t>Summary</w:t>
+            </w:r>
+          </w:p>
+        </w:tc>
+      </w:tr>
+      <w:tr>
+        <w:tc>
+          <w:tcPr>
+            <w:tcW w:w="10075" w:type="dxa"/>
+            <w:gridSpan w:val="2"/>
+            <w:shd w:val="clear" w:color="auto" w:fill="auto"/>
+          </w:tcPr>
+          <w:p>
+            <w:pPr>
+              <w:jc w:val="center"/>
+              <w:rPr>
+                <w:rFonts w:cs="Times New Roman (Body CS)"/>
+                <w:b/>
+                <w:bCs/>
+                <w:smallCaps/>
+                <w:sz w:val="12"/>
+                <w:szCs w:val="12"/>
+              </w:rPr>
+            </w:pPr>
           </w:p>
         </w:tc>
       </w:tr>
@@ -535,10 +528,8 @@
                 <w:bCs/>
                 <w:smallCaps/>
               </w:rPr>
-              <w:t>Technolog</w:t>
-            </w:r>
-            <w:bookmarkStart w:id="0" w:name="_GoBack"/>
-            <w:bookmarkEnd w:id="0"/>
+              <w:t>People</w:t>
+            </w:r>
             <w:r>
               <w:rPr>
                 <w:rFonts w:cs="Times New Roman (Body CS)"/>
@@ -546,7 +537,7 @@
                 <w:bCs/>
                 <w:smallCaps/>
               </w:rPr>
-              <w:t>y Executive</w:t>
+              <w:t xml:space="preserve"> Leader </w:t>
             </w:r>
             <w:r>
               <w:rPr>
@@ -555,8 +546,62 @@
                 <w:bCs/>
                 <w:smallCaps/>
               </w:rPr>
+              <w:t>and</w:t>
+            </w:r>
+            <w:r>
+              <w:rPr>
+                <w:rFonts w:cs="Times New Roman (Body CS)"/>
+                <w:b/>
+                <w:bCs/>
+                <w:smallCaps/>
+              </w:rPr>
               <w:br/>
-              <w:t>Career Snapshot</w:t>
+            </w:r>
+            <w:r>
+              <w:rPr>
+                <w:rFonts w:cs="Times New Roman (Body CS)"/>
+                <w:b/>
+                <w:bCs/>
+                <w:smallCaps/>
+              </w:rPr>
+              <w:t>Technology Innovator</w:t>
+            </w:r>
+            <w:r>
+              <w:rPr>
+                <w:rFonts w:cs="Times New Roman (Body CS)"/>
+                <w:b/>
+                <w:bCs/>
+                <w:smallCaps/>
+              </w:rPr>
+              <w:t>–</w:t>
+            </w:r>
+            <w:r>
+              <w:rPr>
+                <w:rFonts w:cs="Times New Roman (Body CS)"/>
+                <w:b/>
+                <w:bCs/>
+                <w:smallCaps/>
+              </w:rPr>
+              <w:br/>
+              <w:t>Envisioning the Future &amp;</w:t>
+            </w:r>
+            <w:r>
+              <w:rPr>
+                <w:rFonts w:cs="Times New Roman (Body CS)"/>
+                <w:b/>
+                <w:bCs/>
+                <w:smallCaps/>
+              </w:rPr>
+              <w:br/>
+            </w:r>
+            <w:r>
+              <w:rPr>
+                <w:rFonts w:cs="Times New Roman (Body CS)"/>
+                <w:b/>
+                <w:bCs/>
+                <w:smallCaps/>
+              </w:rPr>
+              <w:t>Bringing Teams There</w:t>
             </w:r>
           </w:p>
         </w:tc>
@@ -568,186 +613,6 @@
             </w:tcBorders>
           </w:tcPr>
           <w:p>
-            <w:r>
-              <w:rPr>
-                <w:b/>
-                <w:bCs/>
-              </w:rPr>
-              <w:t xml:space="preserve">Co-founder + </w:t>
-            </w:r>
-            <w:r>
-              <w:rPr>
-                <w:b/>
-                <w:bCs/>
-              </w:rPr>
-              <w:t>CTO</w:t>
-            </w:r>
-            <w:r>
-              <w:t>, Stabilitas</w:t>
-            </w:r>
-            <w:r>
-              <w:t>.io</w:t>
-            </w:r>
-          </w:p>
-          <w:p>
-            <w:r>
-              <w:rPr>
-                <w:b/>
-                <w:bCs/>
-              </w:rPr>
-              <w:t>VP of Engineering</w:t>
-            </w:r>
-            <w:r>
-              <w:t>, PlayNetwork</w:t>
-            </w:r>
-            <w:r>
-              <w:t>, Inc.</w:t>
-            </w:r>
-          </w:p>
-          <w:p>
-            <w:r>
-              <w:rPr>
-                <w:b/>
-                <w:bCs/>
-              </w:rPr>
-              <w:t>Sr. Dir. Engineering</w:t>
-            </w:r>
-            <w:r>
-              <w:t>, Apptio</w:t>
-            </w:r>
-            <w:r>
-              <w:t>, Inc.</w:t>
-            </w:r>
-          </w:p>
-          <w:p>
-            <w:pPr>
-              <w:spacing w:after="120"/>
-            </w:pPr>
-            <w:r>
-              <w:rPr>
-                <w:b/>
-                <w:bCs/>
-              </w:rPr>
-              <w:t>Head of Next-Gen Tech</w:t>
-            </w:r>
-            <w:r>
-              <w:t>, Avalara</w:t>
-            </w:r>
-            <w:r>
-              <w:t>, Inc.</w:t>
-            </w:r>
-          </w:p>
-        </w:tc>
-      </w:tr>
-      <w:tr>
-        <w:tc>
-          <w:tcPr>
-            <w:tcW w:w="2790" w:type="dxa"/>
-            <w:tcBorders>
-              <w:right w:val="single" w:sz="18" w:space="0" w:color="7F7F7F" w:themeColor="text1" w:themeTint="80"/>
-            </w:tcBorders>
-          </w:tcPr>
-          <w:p>
-            <w:pPr>
-              <w:rPr>
-                <w:rFonts w:cs="Times New Roman (Body CS)"/>
-                <w:b/>
-                <w:bCs/>
-                <w:smallCaps/>
-              </w:rPr>
-            </w:pPr>
-            <w:r>
-              <w:rPr>
-                <w:rFonts w:cs="Times New Roman (Body CS)"/>
-                <w:b/>
-                <w:bCs/>
-                <w:smallCaps/>
-              </w:rPr>
-              <w:t>People</w:t>
-            </w:r>
-            <w:r>
-              <w:rPr>
-                <w:rFonts w:cs="Times New Roman (Body CS)"/>
-                <w:b/>
-                <w:bCs/>
-                <w:smallCaps/>
-              </w:rPr>
-              <w:t xml:space="preserve"> Leader </w:t>
-            </w:r>
-            <w:r>
-              <w:rPr>
-                <w:rFonts w:cs="Times New Roman (Body CS)"/>
-                <w:b/>
-                <w:bCs/>
-                <w:smallCaps/>
-              </w:rPr>
-              <w:t>and</w:t>
-            </w:r>
-            <w:r>
-              <w:rPr>
-                <w:rFonts w:cs="Times New Roman (Body CS)"/>
-                <w:b/>
-                <w:bCs/>
-                <w:smallCaps/>
-              </w:rPr>
-              <w:br/>
-            </w:r>
-            <w:r>
-              <w:rPr>
-                <w:rFonts w:cs="Times New Roman (Body CS)"/>
-                <w:b/>
-                <w:bCs/>
-                <w:smallCaps/>
-              </w:rPr>
-              <w:t>Technology Innovator</w:t>
-            </w:r>
-            <w:r>
-              <w:rPr>
-                <w:rFonts w:cs="Times New Roman (Body CS)"/>
-                <w:b/>
-                <w:bCs/>
-                <w:smallCaps/>
-              </w:rPr>
-              <w:t>–</w:t>
-            </w:r>
-            <w:r>
-              <w:rPr>
-                <w:rFonts w:cs="Times New Roman (Body CS)"/>
-                <w:b/>
-                <w:bCs/>
-                <w:smallCaps/>
-              </w:rPr>
-              <w:br/>
-              <w:t>Envisioning the Future &amp;</w:t>
-            </w:r>
-            <w:r>
-              <w:rPr>
-                <w:rFonts w:cs="Times New Roman (Body CS)"/>
-                <w:b/>
-                <w:bCs/>
-                <w:smallCaps/>
-              </w:rPr>
-              <w:br/>
-            </w:r>
-            <w:r>
-              <w:rPr>
-                <w:rFonts w:cs="Times New Roman (Body CS)"/>
-                <w:b/>
-                <w:bCs/>
-                <w:smallCaps/>
-              </w:rPr>
-              <w:t>Bringing Teams There</w:t>
-            </w:r>
-          </w:p>
-        </w:tc>
-        <w:tc>
-          <w:tcPr>
-            <w:tcW w:w="7285" w:type="dxa"/>
-            <w:tcBorders>
-              <w:left w:val="single" w:sz="18" w:space="0" w:color="7F7F7F" w:themeColor="text1" w:themeTint="80"/>
-            </w:tcBorders>
-          </w:tcPr>
-          <w:p>
             <w:pPr>
               <w:spacing w:after="60"/>
             </w:pPr>
@@ -776,7 +641,7 @@
               <w:t xml:space="preserve"> by unifying application suite </w:t>
             </w:r>
             <w:r>
-              <w:t>through distributed workflow engine</w:t>
+              <w:t>provisioning, delivering apps in minutes instead of days</w:t>
             </w:r>
           </w:p>
           <w:p>
@@ -790,6 +655,9 @@
               </w:rPr>
               <w:t>Won 2 NSF grants for text-to-GIS AI research</w:t>
             </w:r>
+            <w:r>
+              <w:t>, providing $1.5M in non-dilutive funding to an early stage startup</w:t>
+            </w:r>
           </w:p>
           <w:p>
             <w:pPr>
@@ -881,6 +749,9 @@
             </w:r>
             <w:r>
               <w:t>concept malware detection system</w:t>
+            </w:r>
+            <w:r>
+              <w:t>, going from concept to production in two months</w:t>
             </w:r>
           </w:p>
           <w:p>
@@ -1126,7 +997,6 @@
                 <w:i/>
                 <w:iCs/>
               </w:rPr>
-              <w:lastRenderedPageBreak/>
               <w:t>Key Achievements:</w:t>
             </w:r>
           </w:p>
@@ -1137,6 +1007,7 @@
                 <w:ilvl w:val="0"/>
                 <w:numId w:val="2"/>
               </w:numPr>
+              <w:ind w:left="523"/>
             </w:pPr>
             <w:r>
               <w:t>Maintain</w:t>
@@ -1158,15 +1029,28 @@
                 <w:ilvl w:val="0"/>
                 <w:numId w:val="2"/>
               </w:numPr>
-            </w:pPr>
-            <w:r>
-              <w:t xml:space="preserve">Reduced application provisioning time an average of </w:t>
+              <w:ind w:left="523"/>
+            </w:pPr>
+            <w:r>
+              <w:t>Reduced application</w:t>
+            </w:r>
+            <w:r>
+              <w:t xml:space="preserve"> suite</w:t>
+            </w:r>
+            <w:r>
+              <w:t xml:space="preserve"> provisioning time an average of </w:t>
             </w:r>
             <w:r>
               <w:t>95</w:t>
             </w:r>
             <w:r>
-              <w:t>% through automation</w:t>
+              <w:t xml:space="preserve">% through </w:t>
+            </w:r>
+            <w:r>
+              <w:t xml:space="preserve">workflow </w:t>
+            </w:r>
+            <w:r>
+              <w:t>automation</w:t>
             </w:r>
           </w:p>
           <w:p>
@@ -1176,6 +1060,7 @@
                 <w:ilvl w:val="0"/>
                 <w:numId w:val="2"/>
               </w:numPr>
+              <w:ind w:left="523"/>
             </w:pPr>
             <w:r>
               <w:t>Trained and advised all product teams on L10N and I18N</w:t>
@@ -1188,6 +1073,7 @@
                 <w:ilvl w:val="0"/>
                 <w:numId w:val="2"/>
               </w:numPr>
+              <w:ind w:left="523"/>
             </w:pPr>
             <w:r>
               <w:t>Advised Engineering on GDPR and other international data protection regulations</w:t>
@@ -1437,6 +1323,7 @@
                 <w:ilvl w:val="0"/>
                 <w:numId w:val="2"/>
               </w:numPr>
+              <w:ind w:left="523"/>
             </w:pPr>
             <w:r>
               <w:t xml:space="preserve">Selected for </w:t>
@@ -1463,6 +1350,7 @@
                 <w:ilvl w:val="0"/>
                 <w:numId w:val="2"/>
               </w:numPr>
+              <w:ind w:left="523"/>
             </w:pPr>
             <w:r>
               <w:t>Won the business of Fortune 500 companies with only 9 people.</w:t>
@@ -1475,6 +1363,7 @@
                 <w:ilvl w:val="0"/>
                 <w:numId w:val="2"/>
               </w:numPr>
+              <w:ind w:left="523"/>
             </w:pPr>
             <w:r>
               <w:t>Architected and lead the implementation of a cloud-native, highly available system focused on the near-real-time distribution of safety information and events.</w:t>
@@ -1487,6 +1376,7 @@
                 <w:ilvl w:val="0"/>
                 <w:numId w:val="2"/>
               </w:numPr>
+              <w:ind w:left="523"/>
             </w:pPr>
             <w:r>
               <w:t>Won two National Science Foundation grants for developing natural language processing (NLP) tech to extract GIS data from newspaper articles.</w:t>
@@ -1701,6 +1591,7 @@
                 <w:ilvl w:val="0"/>
                 <w:numId w:val="2"/>
               </w:numPr>
+              <w:ind w:left="523"/>
             </w:pPr>
             <w:r>
               <w:t>Reorganized 100+ Engineering department from a siloed product organization into a cohesive platform organization.</w:t>
@@ -1713,6 +1604,7 @@
                 <w:ilvl w:val="0"/>
                 <w:numId w:val="2"/>
               </w:numPr>
+              <w:ind w:left="523"/>
             </w:pPr>
             <w:r>
               <w:t>Re-introduced Product Management discipline, providing clear product roadmaps and direction for the Engineering team.</w:t>
@@ -1725,6 +1617,7 @@
                 <w:ilvl w:val="0"/>
                 <w:numId w:val="2"/>
               </w:numPr>
+              <w:ind w:left="523"/>
             </w:pPr>
             <w:r>
               <w:t>Introduced cloud-scale engineering processes, enabling rapid, on-demand scaling of systems.</w:t>
@@ -1737,6 +1630,7 @@
                 <w:ilvl w:val="0"/>
                 <w:numId w:val="2"/>
               </w:numPr>
+              <w:ind w:left="523"/>
             </w:pPr>
             <w:r>
               <w:t>Hired and led team to build next-gen tax compliance product that ran twice as fast, scaled 1000x as large, and was only 7.5% the size of the legacy system.</w:t>
@@ -1975,6 +1869,7 @@
                 <w:ilvl w:val="0"/>
                 <w:numId w:val="2"/>
               </w:numPr>
+              <w:ind w:left="523"/>
             </w:pPr>
             <w:r>
               <w:t>Reorganized department along product lines, mentoring three new managers along the way.</w:t>
@@ -1987,6 +1882,7 @@
                 <w:ilvl w:val="0"/>
                 <w:numId w:val="2"/>
               </w:numPr>
+              <w:ind w:left="523"/>
             </w:pPr>
             <w:r>
               <w:t>Delivered a “video jukebox” product that undercut competitors’ offerings by 65%.</w:t>
@@ -1999,6 +1895,7 @@
                 <w:ilvl w:val="0"/>
                 <w:numId w:val="2"/>
               </w:numPr>
+              <w:ind w:left="523"/>
             </w:pPr>
             <w:r>
               <w:t>Instituted 6-week release cycles for internal tools and infrastructure, improving quality and building customer confidence.</w:t>
@@ -2011,6 +1908,7 @@
                 <w:ilvl w:val="0"/>
                 <w:numId w:val="2"/>
               </w:numPr>
+              <w:ind w:left="523"/>
             </w:pPr>
             <w:r>
               <w:t>Managed international expansion of licensing and PRO reporting database of ~1M songs</w:t>
@@ -2190,7 +2088,7 @@
       <w:headerReference w:type="first" r:id="rId11"/>
       <w:footerReference w:type="first" r:id="rId12"/>
       <w:pgSz w:w="12240" w:h="15840"/>
-      <w:pgMar w:top="1080" w:right="1080" w:bottom="1080" w:left="1080" w:header="720" w:footer="720" w:gutter="0"/>
+      <w:pgMar w:top="1080" w:right="1080" w:bottom="1044" w:left="1080" w:header="720" w:footer="720" w:gutter="0"/>
       <w:pgBorders w:offsetFrom="page">
         <w:top w:val="single" w:sz="8" w:space="24" w:color="auto"/>
         <w:left w:val="single" w:sz="8" w:space="24" w:color="auto"/>

</xml_diff>

<commit_message>
reformetted to 2 pages
</commit_message>
<xml_diff>
--- a/Stephen Riley general resume - Nov 2019.docx
+++ b/Stephen Riley general resume - Nov 2019.docx
@@ -141,6 +141,7 @@
                 <w:bCs/>
                 <w:i/>
                 <w:iCs/>
+                <w:color w:val="2F5496" w:themeColor="accent1" w:themeShade="BF"/>
                 <w:w w:val="115"/>
                 <w:sz w:val="26"/>
                 <w:szCs w:val="26"/>
@@ -153,6 +154,7 @@
                 <w:bCs/>
                 <w:i/>
                 <w:iCs/>
+                <w:color w:val="2F5496" w:themeColor="accent1" w:themeShade="BF"/>
                 <w:w w:val="115"/>
                 <w:sz w:val="26"/>
                 <w:szCs w:val="26"/>
@@ -240,16 +242,20 @@
               <w:spacing w:after="80"/>
               <w:jc w:val="center"/>
               <w:rPr>
-                <w:b/>
-                <w:bCs/>
+                <w:rFonts w:cs="Times New Roman (Body CS)"/>
+                <w:b/>
+                <w:bCs/>
+                <w:color w:val="2F5496" w:themeColor="accent1" w:themeShade="BF"/>
                 <w:sz w:val="26"/>
                 <w:szCs w:val="26"/>
               </w:rPr>
             </w:pPr>
             <w:r>
               <w:rPr>
-                <w:b/>
-                <w:bCs/>
+                <w:rFonts w:cs="Times New Roman (Body CS)"/>
+                <w:b/>
+                <w:bCs/>
+                <w:color w:val="2F5496" w:themeColor="accent1" w:themeShade="BF"/>
                 <w:sz w:val="26"/>
                 <w:szCs w:val="26"/>
               </w:rPr>
@@ -257,9 +263,10 @@
             </w:r>
             <w:r>
               <w:rPr>
-                <w:rFonts w:ascii="Wingdings" w:hAnsi="Wingdings"/>
-                <w:b/>
-                <w:bCs/>
+                <w:rFonts w:ascii="Wingdings" w:hAnsi="Wingdings" w:cs="Times New Roman (Body CS)"/>
+                <w:b/>
+                <w:bCs/>
+                <w:color w:val="2F5496" w:themeColor="accent1" w:themeShade="BF"/>
                 <w:sz w:val="26"/>
                 <w:szCs w:val="26"/>
               </w:rPr>
@@ -267,8 +274,10 @@
             </w:r>
             <w:r>
               <w:rPr>
-                <w:b/>
-                <w:bCs/>
+                <w:rFonts w:cs="Times New Roman (Body CS)"/>
+                <w:b/>
+                <w:bCs/>
+                <w:color w:val="2F5496" w:themeColor="accent1" w:themeShade="BF"/>
                 <w:sz w:val="26"/>
                 <w:szCs w:val="26"/>
               </w:rPr>
@@ -276,8 +285,10 @@
             </w:r>
             <w:r>
               <w:rPr>
-                <w:b/>
-                <w:bCs/>
+                <w:rFonts w:cs="Times New Roman (Body CS)"/>
+                <w:b/>
+                <w:bCs/>
+                <w:color w:val="2F5496" w:themeColor="accent1" w:themeShade="BF"/>
                 <w:sz w:val="26"/>
                 <w:szCs w:val="26"/>
               </w:rPr>
@@ -285,8 +296,10 @@
             </w:r>
             <w:r>
               <w:rPr>
-                <w:b/>
-                <w:bCs/>
+                <w:rFonts w:cs="Times New Roman (Body CS)"/>
+                <w:b/>
+                <w:bCs/>
+                <w:color w:val="2F5496" w:themeColor="accent1" w:themeShade="BF"/>
                 <w:sz w:val="26"/>
                 <w:szCs w:val="26"/>
               </w:rPr>
@@ -294,9 +307,10 @@
             </w:r>
             <w:r>
               <w:rPr>
-                <w:rFonts w:ascii="Wingdings" w:hAnsi="Wingdings"/>
-                <w:b/>
-                <w:bCs/>
+                <w:rFonts w:ascii="Wingdings" w:hAnsi="Wingdings" w:cs="Times New Roman (Body CS)"/>
+                <w:b/>
+                <w:bCs/>
+                <w:color w:val="2F5496" w:themeColor="accent1" w:themeShade="BF"/>
                 <w:sz w:val="26"/>
                 <w:szCs w:val="26"/>
               </w:rPr>
@@ -304,8 +318,10 @@
             </w:r>
             <w:r>
               <w:rPr>
-                <w:b/>
-                <w:bCs/>
+                <w:rFonts w:cs="Times New Roman (Body CS)"/>
+                <w:b/>
+                <w:bCs/>
+                <w:color w:val="2F5496" w:themeColor="accent1" w:themeShade="BF"/>
                 <w:sz w:val="26"/>
                 <w:szCs w:val="26"/>
               </w:rPr>
@@ -313,8 +329,10 @@
             </w:r>
             <w:r>
               <w:rPr>
-                <w:b/>
-                <w:bCs/>
+                <w:rFonts w:cs="Times New Roman (Body CS)"/>
+                <w:b/>
+                <w:bCs/>
+                <w:color w:val="2F5496" w:themeColor="accent1" w:themeShade="BF"/>
                 <w:sz w:val="26"/>
                 <w:szCs w:val="26"/>
               </w:rPr>
@@ -322,9 +340,10 @@
             </w:r>
             <w:r>
               <w:rPr>
-                <w:rFonts w:ascii="Wingdings" w:hAnsi="Wingdings"/>
-                <w:b/>
-                <w:bCs/>
+                <w:rFonts w:ascii="Wingdings" w:hAnsi="Wingdings" w:cs="Times New Roman (Body CS)"/>
+                <w:b/>
+                <w:bCs/>
+                <w:color w:val="2F5496" w:themeColor="accent1" w:themeShade="BF"/>
                 <w:sz w:val="26"/>
                 <w:szCs w:val="26"/>
               </w:rPr>
@@ -332,8 +351,10 @@
             </w:r>
             <w:r>
               <w:rPr>
-                <w:b/>
-                <w:bCs/>
+                <w:rFonts w:cs="Times New Roman (Body CS)"/>
+                <w:b/>
+                <w:bCs/>
+                <w:color w:val="2F5496" w:themeColor="accent1" w:themeShade="BF"/>
                 <w:sz w:val="26"/>
                 <w:szCs w:val="26"/>
               </w:rPr>
@@ -367,6 +388,7 @@
               <w:rPr>
                 <w:i/>
                 <w:iCs/>
+                <w:color w:val="2F5496" w:themeColor="accent1" w:themeShade="BF"/>
               </w:rPr>
               <w:t>“A leader is best when people barely know he exists</w:t>
             </w:r>
@@ -374,6 +396,7 @@
               <w:rPr>
                 <w:i/>
                 <w:iCs/>
+                <w:color w:val="2F5496" w:themeColor="accent1" w:themeShade="BF"/>
               </w:rPr>
               <w:t>;</w:t>
             </w:r>
@@ -381,6 +404,7 @@
               <w:rPr>
                 <w:i/>
                 <w:iCs/>
+                <w:color w:val="2F5496" w:themeColor="accent1" w:themeShade="BF"/>
               </w:rPr>
               <w:t xml:space="preserve"> when his work is done, </w:t>
             </w:r>
@@ -388,6 +412,7 @@
               <w:rPr>
                 <w:i/>
                 <w:iCs/>
+                <w:color w:val="2F5496" w:themeColor="accent1" w:themeShade="BF"/>
               </w:rPr>
               <w:br/>
             </w:r>
@@ -395,6 +420,7 @@
               <w:rPr>
                 <w:i/>
                 <w:iCs/>
+                <w:color w:val="2F5496" w:themeColor="accent1" w:themeShade="BF"/>
               </w:rPr>
               <w:t>his aim fulfilled, they will say: we did it ourselves.” – Lao Tzu</w:t>
             </w:r>
@@ -411,15 +437,15 @@
         <w:t>Proud t</w:t>
       </w:r>
       <w:r>
-        <w:t xml:space="preserve">echnology leader who builds teams that outperform peers and builds products and technology that defy customers’ expectations.  I put the TECH in technical leader.  </w:t>
-      </w:r>
-      <w:r>
-        <w:t>Continuously improve my people</w:t>
+        <w:t xml:space="preserve">echnology leader who builds teams that outperform peers and builds products and technology </w:t>
       </w:r>
       <w:bookmarkStart w:id="0" w:name="_GoBack"/>
       <w:bookmarkEnd w:id="0"/>
       <w:r>
-        <w:t xml:space="preserve"> and myself, leading to ever-growing capabilities and customer satisfaction.  Specialize</w:t>
+        <w:t xml:space="preserve">that defy customers’ expectations.  I put the TECH in technical leader.  </w:t>
+      </w:r>
+      <w:r>
+        <w:t>Continuously improve my people and myself, leading to ever-growing capabilities and customer satisfaction.  Specialize</w:t>
       </w:r>
       <w:r>
         <w:t xml:space="preserve"> in building high-performing teams, architecting innovative technology solutions, and growing and mentoring developers.</w:t>
@@ -604,6 +630,190 @@
               <w:t>Bringing Teams There</w:t>
             </w:r>
           </w:p>
+          <w:p>
+            <w:pPr>
+              <w:rPr>
+                <w:rFonts w:cs="Times New Roman (Body CS)"/>
+                <w:smallCaps/>
+              </w:rPr>
+            </w:pPr>
+          </w:p>
+          <w:p>
+            <w:pPr>
+              <w:rPr>
+                <w:rFonts w:cs="Times New Roman (Body CS)"/>
+                <w:smallCaps/>
+              </w:rPr>
+            </w:pPr>
+          </w:p>
+          <w:p>
+            <w:pPr>
+              <w:rPr>
+                <w:rFonts w:cs="Times New Roman (Body CS)"/>
+                <w:smallCaps/>
+              </w:rPr>
+            </w:pPr>
+          </w:p>
+          <w:p>
+            <w:pPr>
+              <w:rPr>
+                <w:rFonts w:cs="Times New Roman (Body CS)"/>
+                <w:caps/>
+                <w:sz w:val="16"/>
+                <w:szCs w:val="14"/>
+              </w:rPr>
+            </w:pPr>
+          </w:p>
+          <w:p>
+            <w:pPr>
+              <w:rPr>
+                <w:rFonts w:cs="Times New Roman (Body CS)"/>
+                <w:caps/>
+                <w:sz w:val="16"/>
+                <w:szCs w:val="14"/>
+              </w:rPr>
+            </w:pPr>
+          </w:p>
+          <w:p>
+            <w:pPr>
+              <w:rPr>
+                <w:rFonts w:cs="Times New Roman (Body CS)"/>
+                <w:caps/>
+                <w:sz w:val="16"/>
+                <w:szCs w:val="14"/>
+              </w:rPr>
+            </w:pPr>
+          </w:p>
+          <w:p>
+            <w:pPr>
+              <w:rPr>
+                <w:rFonts w:cs="Times New Roman (Body CS)"/>
+                <w:caps/>
+                <w:sz w:val="16"/>
+                <w:szCs w:val="14"/>
+              </w:rPr>
+            </w:pPr>
+          </w:p>
+          <w:p>
+            <w:pPr>
+              <w:rPr>
+                <w:rFonts w:cs="Times New Roman (Body CS)"/>
+                <w:caps/>
+                <w:sz w:val="16"/>
+                <w:szCs w:val="14"/>
+              </w:rPr>
+            </w:pPr>
+          </w:p>
+          <w:p>
+            <w:pPr>
+              <w:rPr>
+                <w:rFonts w:cs="Times New Roman (Body CS)"/>
+                <w:caps/>
+                <w:sz w:val="16"/>
+                <w:szCs w:val="14"/>
+              </w:rPr>
+            </w:pPr>
+          </w:p>
+          <w:p>
+            <w:pPr>
+              <w:rPr>
+                <w:rFonts w:cs="Times New Roman (Body CS)"/>
+                <w:b/>
+                <w:bCs/>
+                <w:caps/>
+                <w:sz w:val="16"/>
+                <w:szCs w:val="14"/>
+              </w:rPr>
+            </w:pPr>
+            <w:r>
+              <w:rPr>
+                <w:rFonts w:cs="Times New Roman (Body CS)"/>
+                <w:b/>
+                <w:bCs/>
+                <w:caps/>
+                <w:sz w:val="16"/>
+                <w:szCs w:val="14"/>
+              </w:rPr>
+              <w:t>Master of Software Eng.</w:t>
+            </w:r>
+          </w:p>
+          <w:p>
+            <w:pPr>
+              <w:rPr>
+                <w:rFonts w:cs="Times New Roman (Body CS)"/>
+                <w:b/>
+                <w:bCs/>
+                <w:caps/>
+                <w:sz w:val="16"/>
+                <w:szCs w:val="14"/>
+              </w:rPr>
+            </w:pPr>
+            <w:r>
+              <w:rPr>
+                <w:rFonts w:cs="Times New Roman (Body CS)"/>
+                <w:b/>
+                <w:bCs/>
+                <w:caps/>
+                <w:sz w:val="16"/>
+                <w:szCs w:val="14"/>
+              </w:rPr>
+              <w:t>Seattle University, 2007</w:t>
+            </w:r>
+          </w:p>
+          <w:p>
+            <w:pPr>
+              <w:rPr>
+                <w:rFonts w:cs="Times New Roman (Body CS)"/>
+                <w:b/>
+                <w:bCs/>
+                <w:caps/>
+                <w:sz w:val="16"/>
+                <w:szCs w:val="14"/>
+              </w:rPr>
+            </w:pPr>
+          </w:p>
+          <w:p>
+            <w:pPr>
+              <w:rPr>
+                <w:rFonts w:cs="Times New Roman (Body CS)"/>
+                <w:b/>
+                <w:bCs/>
+                <w:caps/>
+                <w:sz w:val="16"/>
+                <w:szCs w:val="14"/>
+              </w:rPr>
+            </w:pPr>
+            <w:r>
+              <w:rPr>
+                <w:rFonts w:cs="Times New Roman (Body CS)"/>
+                <w:b/>
+                <w:bCs/>
+                <w:caps/>
+                <w:sz w:val="16"/>
+                <w:szCs w:val="14"/>
+              </w:rPr>
+              <w:t>BS of Computer Eng</w:t>
+            </w:r>
+          </w:p>
+          <w:p>
+            <w:pPr>
+              <w:rPr>
+                <w:rFonts w:cs="Times New Roman (Body CS)"/>
+                <w:smallCaps/>
+              </w:rPr>
+            </w:pPr>
+            <w:r>
+              <w:rPr>
+                <w:rFonts w:cs="Times New Roman (Body CS)"/>
+                <w:b/>
+                <w:bCs/>
+                <w:caps/>
+                <w:sz w:val="16"/>
+                <w:szCs w:val="14"/>
+              </w:rPr>
+              <w:t>Milwaukee School of Eng. 1997</w:t>
+            </w:r>
+          </w:p>
         </w:tc>
         <w:tc>
           <w:tcPr>
@@ -872,12 +1082,14 @@
               </w:tabs>
               <w:spacing w:after="80"/>
               <w:rPr>
-                <w:sz w:val="22"/>
-                <w:szCs w:val="22"/>
-              </w:rPr>
-            </w:pPr>
-            <w:r>
-              <w:rPr>
+                <w:color w:val="2F5496" w:themeColor="accent1" w:themeShade="BF"/>
+                <w:sz w:val="22"/>
+                <w:szCs w:val="22"/>
+              </w:rPr>
+            </w:pPr>
+            <w:r>
+              <w:rPr>
+                <w:color w:val="2F5496" w:themeColor="accent1" w:themeShade="BF"/>
                 <w:sz w:val="22"/>
                 <w:szCs w:val="22"/>
               </w:rPr>
@@ -888,6 +1100,7 @@
                 <w:rFonts w:ascii="Wingdings" w:hAnsi="Wingdings"/>
                 <w:b/>
                 <w:bCs/>
+                <w:color w:val="2F5496" w:themeColor="accent1" w:themeShade="BF"/>
                 <w:sz w:val="22"/>
                 <w:szCs w:val="22"/>
               </w:rPr>
@@ -895,6 +1108,7 @@
             </w:r>
             <w:r>
               <w:rPr>
+                <w:color w:val="2F5496" w:themeColor="accent1" w:themeShade="BF"/>
                 <w:sz w:val="22"/>
                 <w:szCs w:val="22"/>
               </w:rPr>
@@ -902,6 +1116,7 @@
             </w:r>
             <w:r>
               <w:rPr>
+                <w:color w:val="2F5496" w:themeColor="accent1" w:themeShade="BF"/>
                 <w:sz w:val="22"/>
                 <w:szCs w:val="22"/>
               </w:rPr>
@@ -925,12 +1140,16 @@
               <w:rPr>
                 <w:i/>
                 <w:iCs/>
+                <w:sz w:val="22"/>
+                <w:szCs w:val="22"/>
               </w:rPr>
             </w:pPr>
             <w:r>
               <w:rPr>
                 <w:i/>
                 <w:iCs/>
+                <w:sz w:val="22"/>
+                <w:szCs w:val="22"/>
               </w:rPr>
               <w:t xml:space="preserve">A </w:t>
             </w:r>
@@ -938,6 +1157,8 @@
               <w:rPr>
                 <w:i/>
                 <w:iCs/>
+                <w:sz w:val="22"/>
+                <w:szCs w:val="22"/>
               </w:rPr>
               <w:t xml:space="preserve">$160M </w:t>
             </w:r>
@@ -945,6 +1166,8 @@
               <w:rPr>
                 <w:i/>
                 <w:iCs/>
+                <w:sz w:val="22"/>
+                <w:szCs w:val="22"/>
               </w:rPr>
               <w:t>fintech company that develops Technology Business Management SaaS apps.</w:t>
             </w:r>
@@ -960,17 +1183,67 @@
             </w:tcBorders>
           </w:tcPr>
           <w:p>
-            <w:r>
+            <w:pPr>
+              <w:rPr>
+                <w:sz w:val="22"/>
+                <w:szCs w:val="22"/>
+              </w:rPr>
+            </w:pPr>
+            <w:r>
+              <w:rPr>
+                <w:sz w:val="22"/>
+                <w:szCs w:val="22"/>
+              </w:rPr>
               <w:t xml:space="preserve">I </w:t>
             </w:r>
             <w:r>
+              <w:rPr>
+                <w:sz w:val="22"/>
+                <w:szCs w:val="22"/>
+              </w:rPr>
               <w:t>ran</w:t>
             </w:r>
             <w:r>
-              <w:t xml:space="preserve"> the Shared Services engineering department, delivering a range of software and operational services to Apptio's engineering teams, including SSO integration, user management, AWS GovCloud operations, a</w:t>
-            </w:r>
-            <w:r>
-              <w:t>nd DevOps systems.</w:t>
+              <w:rPr>
+                <w:sz w:val="22"/>
+                <w:szCs w:val="22"/>
+              </w:rPr>
+              <w:t xml:space="preserve"> the Shared Services engineering department, delivering a range of software and operational services to Apptio's engineering teams, including SSO integration, user management, AWS GovCloud operations, </w:t>
+            </w:r>
+            <w:r>
+              <w:rPr>
+                <w:sz w:val="22"/>
+                <w:szCs w:val="22"/>
+              </w:rPr>
+              <w:t xml:space="preserve">CI/CD, </w:t>
+            </w:r>
+            <w:r>
+              <w:rPr>
+                <w:sz w:val="22"/>
+                <w:szCs w:val="22"/>
+              </w:rPr>
+              <w:t>a</w:t>
+            </w:r>
+            <w:r>
+              <w:rPr>
+                <w:sz w:val="22"/>
+                <w:szCs w:val="22"/>
+              </w:rPr>
+              <w:t xml:space="preserve">nd </w:t>
+            </w:r>
+            <w:r>
+              <w:rPr>
+                <w:sz w:val="22"/>
+                <w:szCs w:val="22"/>
+              </w:rPr>
+              <w:t xml:space="preserve">other </w:t>
+            </w:r>
+            <w:r>
+              <w:rPr>
+                <w:sz w:val="22"/>
+                <w:szCs w:val="22"/>
+              </w:rPr>
+              <w:t>DevOps systems.</w:t>
             </w:r>
           </w:p>
         </w:tc>
@@ -988,6 +1261,8 @@
                 <w:bCs/>
                 <w:i/>
                 <w:iCs/>
+                <w:sz w:val="22"/>
+                <w:szCs w:val="22"/>
               </w:rPr>
             </w:pPr>
             <w:r>
@@ -996,6 +1271,8 @@
                 <w:bCs/>
                 <w:i/>
                 <w:iCs/>
+                <w:sz w:val="22"/>
+                <w:szCs w:val="22"/>
               </w:rPr>
               <w:t>Key Achievements:</w:t>
             </w:r>
@@ -1008,18 +1285,59 @@
                 <w:numId w:val="2"/>
               </w:numPr>
               <w:ind w:left="523"/>
-            </w:pPr>
-            <w:r>
-              <w:t>Maintain</w:t>
-            </w:r>
-            <w:r>
-              <w:t>ed</w:t>
-            </w:r>
-            <w:r>
-              <w:t xml:space="preserve"> the highest uptime of any services in the company</w:t>
-            </w:r>
-            <w:r>
-              <w:t>.</w:t>
+              <w:rPr>
+                <w:sz w:val="22"/>
+                <w:szCs w:val="22"/>
+              </w:rPr>
+            </w:pPr>
+            <w:r>
+              <w:rPr>
+                <w:sz w:val="22"/>
+                <w:szCs w:val="22"/>
+              </w:rPr>
+              <w:t>Reduced application</w:t>
+            </w:r>
+            <w:r>
+              <w:rPr>
+                <w:sz w:val="22"/>
+                <w:szCs w:val="22"/>
+              </w:rPr>
+              <w:t xml:space="preserve"> suite</w:t>
+            </w:r>
+            <w:r>
+              <w:rPr>
+                <w:sz w:val="22"/>
+                <w:szCs w:val="22"/>
+              </w:rPr>
+              <w:t xml:space="preserve"> provisioning time an average of </w:t>
+            </w:r>
+            <w:r>
+              <w:rPr>
+                <w:sz w:val="22"/>
+                <w:szCs w:val="22"/>
+              </w:rPr>
+              <w:t>95</w:t>
+            </w:r>
+            <w:r>
+              <w:rPr>
+                <w:sz w:val="22"/>
+                <w:szCs w:val="22"/>
+              </w:rPr>
+              <w:t xml:space="preserve">% through </w:t>
+            </w:r>
+            <w:r>
+              <w:rPr>
+                <w:sz w:val="22"/>
+                <w:szCs w:val="22"/>
+              </w:rPr>
+              <w:t xml:space="preserve">workflow </w:t>
+            </w:r>
+            <w:r>
+              <w:rPr>
+                <w:sz w:val="22"/>
+                <w:szCs w:val="22"/>
+              </w:rPr>
+              <w:t>automation</w:t>
             </w:r>
           </w:p>
           <w:p>
@@ -1030,27 +1348,17 @@
                 <w:numId w:val="2"/>
               </w:numPr>
               <w:ind w:left="523"/>
-            </w:pPr>
-            <w:r>
-              <w:t>Reduced application</w:t>
-            </w:r>
-            <w:r>
-              <w:t xml:space="preserve"> suite</w:t>
-            </w:r>
-            <w:r>
-              <w:t xml:space="preserve"> provisioning time an average of </w:t>
-            </w:r>
-            <w:r>
-              <w:t>95</w:t>
-            </w:r>
-            <w:r>
-              <w:t xml:space="preserve">% through </w:t>
-            </w:r>
-            <w:r>
-              <w:t xml:space="preserve">workflow </w:t>
-            </w:r>
-            <w:r>
-              <w:t>automation</w:t>
+              <w:rPr>
+                <w:sz w:val="22"/>
+                <w:szCs w:val="22"/>
+              </w:rPr>
+            </w:pPr>
+            <w:r>
+              <w:rPr>
+                <w:sz w:val="22"/>
+                <w:szCs w:val="22"/>
+              </w:rPr>
+              <w:t>Trained and advised all product teams on L10N and I18N</w:t>
             </w:r>
           </w:p>
           <w:p>
@@ -1061,9 +1369,17 @@
                 <w:numId w:val="2"/>
               </w:numPr>
               <w:ind w:left="523"/>
-            </w:pPr>
-            <w:r>
-              <w:t>Trained and advised all product teams on L10N and I18N</w:t>
+              <w:rPr>
+                <w:sz w:val="22"/>
+                <w:szCs w:val="22"/>
+              </w:rPr>
+            </w:pPr>
+            <w:r>
+              <w:rPr>
+                <w:sz w:val="22"/>
+                <w:szCs w:val="22"/>
+              </w:rPr>
+              <w:t>Advised Engineering on GDPR and other international data protection regulations</w:t>
             </w:r>
           </w:p>
           <w:p>
@@ -1074,9 +1390,415 @@
                 <w:numId w:val="2"/>
               </w:numPr>
               <w:ind w:left="523"/>
-            </w:pPr>
-            <w:r>
-              <w:t>Advised Engineering on GDPR and other international data protection regulations</w:t>
+              <w:rPr>
+                <w:sz w:val="22"/>
+                <w:szCs w:val="22"/>
+              </w:rPr>
+            </w:pPr>
+            <w:r>
+              <w:rPr>
+                <w:sz w:val="22"/>
+                <w:szCs w:val="22"/>
+              </w:rPr>
+              <w:t>Maintained the highest uptime of any services in the company.</w:t>
+            </w:r>
+          </w:p>
+        </w:tc>
+      </w:tr>
+    </w:tbl>
+    <w:p>
+      <w:pPr>
+        <w:rPr>
+          <w:sz w:val="22"/>
+          <w:szCs w:val="22"/>
+        </w:rPr>
+      </w:pPr>
+    </w:p>
+    <w:tbl>
+      <w:tblPr>
+        <w:tblStyle w:val="TableGrid"/>
+        <w:tblW w:w="0" w:type="auto"/>
+        <w:tblBorders>
+          <w:top w:val="none" w:sz="0" w:space="0" w:color="auto"/>
+          <w:left w:val="none" w:sz="0" w:space="0" w:color="auto"/>
+          <w:bottom w:val="none" w:sz="0" w:space="0" w:color="auto"/>
+          <w:right w:val="none" w:sz="0" w:space="0" w:color="auto"/>
+          <w:insideH w:val="none" w:sz="0" w:space="0" w:color="auto"/>
+          <w:insideV w:val="none" w:sz="0" w:space="0" w:color="auto"/>
+        </w:tblBorders>
+        <w:tblLook w:val="04A0" w:firstRow="1" w:lastRow="0" w:firstColumn="1" w:lastColumn="0" w:noHBand="0" w:noVBand="1"/>
+      </w:tblPr>
+      <w:tblGrid>
+        <w:gridCol w:w="10070"/>
+      </w:tblGrid>
+      <w:tr>
+        <w:tc>
+          <w:tcPr>
+            <w:tcW w:w="10070" w:type="dxa"/>
+          </w:tcPr>
+          <w:p>
+            <w:pPr>
+              <w:rPr>
+                <w:b/>
+                <w:bCs/>
+              </w:rPr>
+            </w:pPr>
+            <w:r>
+              <w:rPr>
+                <w:b/>
+                <w:bCs/>
+              </w:rPr>
+              <w:t>Co-founder + CTO</w:t>
+            </w:r>
+            <w:r>
+              <w:rPr>
+                <w:b/>
+                <w:bCs/>
+              </w:rPr>
+              <w:t>, Board member</w:t>
+            </w:r>
+          </w:p>
+        </w:tc>
+      </w:tr>
+      <w:tr>
+        <w:tc>
+          <w:tcPr>
+            <w:tcW w:w="10070" w:type="dxa"/>
+          </w:tcPr>
+          <w:p>
+            <w:pPr>
+              <w:tabs>
+                <w:tab w:val="right" w:pos="9867"/>
+              </w:tabs>
+              <w:spacing w:after="80"/>
+              <w:rPr>
+                <w:color w:val="2F5496" w:themeColor="accent1" w:themeShade="BF"/>
+                <w:sz w:val="22"/>
+                <w:szCs w:val="22"/>
+              </w:rPr>
+            </w:pPr>
+            <w:r>
+              <w:rPr>
+                <w:color w:val="2F5496" w:themeColor="accent1" w:themeShade="BF"/>
+                <w:sz w:val="22"/>
+                <w:szCs w:val="22"/>
+              </w:rPr>
+              <w:t xml:space="preserve">Stabilitas.io </w:t>
+            </w:r>
+            <w:r>
+              <w:rPr>
+                <w:rFonts w:ascii="Wingdings" w:hAnsi="Wingdings"/>
+                <w:b/>
+                <w:bCs/>
+                <w:color w:val="2F5496" w:themeColor="accent1" w:themeShade="BF"/>
+                <w:sz w:val="22"/>
+                <w:szCs w:val="22"/>
+              </w:rPr>
+              <w:t></w:t>
+            </w:r>
+            <w:r>
+              <w:rPr>
+                <w:color w:val="2F5496" w:themeColor="accent1" w:themeShade="BF"/>
+                <w:sz w:val="22"/>
+                <w:szCs w:val="22"/>
+              </w:rPr>
+              <w:t xml:space="preserve"> Seattle, WA</w:t>
+            </w:r>
+            <w:r>
+              <w:rPr>
+                <w:color w:val="2F5496" w:themeColor="accent1" w:themeShade="BF"/>
+                <w:sz w:val="22"/>
+                <w:szCs w:val="22"/>
+              </w:rPr>
+              <w:tab/>
+              <w:t>201</w:t>
+            </w:r>
+            <w:r>
+              <w:rPr>
+                <w:color w:val="2F5496" w:themeColor="accent1" w:themeShade="BF"/>
+                <w:sz w:val="22"/>
+                <w:szCs w:val="22"/>
+              </w:rPr>
+              <w:t>4</w:t>
+            </w:r>
+            <w:r>
+              <w:rPr>
+                <w:color w:val="2F5496" w:themeColor="accent1" w:themeShade="BF"/>
+                <w:sz w:val="22"/>
+                <w:szCs w:val="22"/>
+              </w:rPr>
+              <w:t xml:space="preserve"> to 201</w:t>
+            </w:r>
+            <w:r>
+              <w:rPr>
+                <w:color w:val="2F5496" w:themeColor="accent1" w:themeShade="BF"/>
+                <w:sz w:val="22"/>
+                <w:szCs w:val="22"/>
+              </w:rPr>
+              <w:t>7</w:t>
+            </w:r>
+          </w:p>
+        </w:tc>
+      </w:tr>
+      <w:tr>
+        <w:tc>
+          <w:tcPr>
+            <w:tcW w:w="10070" w:type="dxa"/>
+            <w:tcBorders>
+              <w:bottom w:val="single" w:sz="12" w:space="0" w:color="000000" w:themeColor="text1"/>
+            </w:tcBorders>
+          </w:tcPr>
+          <w:p>
+            <w:pPr>
+              <w:spacing w:after="60"/>
+              <w:rPr>
+                <w:i/>
+                <w:iCs/>
+                <w:sz w:val="22"/>
+                <w:szCs w:val="22"/>
+              </w:rPr>
+            </w:pPr>
+            <w:r>
+              <w:rPr>
+                <w:i/>
+                <w:iCs/>
+                <w:sz w:val="22"/>
+                <w:szCs w:val="22"/>
+              </w:rPr>
+              <w:t>An innovative start-up that provides global AI-generated security notifications and location services.</w:t>
+            </w:r>
+          </w:p>
+        </w:tc>
+      </w:tr>
+      <w:tr>
+        <w:tc>
+          <w:tcPr>
+            <w:tcW w:w="10070" w:type="dxa"/>
+            <w:tcBorders>
+              <w:top w:val="single" w:sz="12" w:space="0" w:color="000000" w:themeColor="text1"/>
+            </w:tcBorders>
+          </w:tcPr>
+          <w:p>
+            <w:pPr>
+              <w:rPr>
+                <w:sz w:val="22"/>
+                <w:szCs w:val="22"/>
+              </w:rPr>
+            </w:pPr>
+            <w:r>
+              <w:rPr>
+                <w:sz w:val="22"/>
+                <w:szCs w:val="22"/>
+              </w:rPr>
+              <w:t>Due to a unique skillset of military planning and technology, I was p</w:t>
+            </w:r>
+            <w:r>
+              <w:rPr>
+                <w:sz w:val="22"/>
+                <w:szCs w:val="22"/>
+              </w:rPr>
+              <w:t>ersonally recruited to help build a cloud-scale physical security solution</w:t>
+            </w:r>
+            <w:r>
+              <w:rPr>
+                <w:sz w:val="22"/>
+                <w:szCs w:val="22"/>
+              </w:rPr>
+              <w:t xml:space="preserve">.  </w:t>
+            </w:r>
+            <w:r>
+              <w:rPr>
+                <w:sz w:val="22"/>
+                <w:szCs w:val="22"/>
+              </w:rPr>
+              <w:t xml:space="preserve">I </w:t>
+            </w:r>
+            <w:r>
+              <w:rPr>
+                <w:sz w:val="22"/>
+                <w:szCs w:val="22"/>
+              </w:rPr>
+              <w:t>created</w:t>
+            </w:r>
+            <w:r>
+              <w:rPr>
+                <w:sz w:val="22"/>
+                <w:szCs w:val="22"/>
+              </w:rPr>
+              <w:t xml:space="preserve"> the 1.0 platform, then hired and led a team to scale the business.</w:t>
+            </w:r>
+          </w:p>
+        </w:tc>
+      </w:tr>
+      <w:tr>
+        <w:tc>
+          <w:tcPr>
+            <w:tcW w:w="10070" w:type="dxa"/>
+          </w:tcPr>
+          <w:p>
+            <w:pPr>
+              <w:spacing w:before="80"/>
+              <w:rPr>
+                <w:b/>
+                <w:bCs/>
+                <w:i/>
+                <w:iCs/>
+                <w:sz w:val="22"/>
+                <w:szCs w:val="22"/>
+              </w:rPr>
+            </w:pPr>
+            <w:r>
+              <w:rPr>
+                <w:b/>
+                <w:bCs/>
+                <w:i/>
+                <w:iCs/>
+                <w:sz w:val="22"/>
+                <w:szCs w:val="22"/>
+              </w:rPr>
+              <w:t>Key Achievements:</w:t>
+            </w:r>
+          </w:p>
+          <w:p>
+            <w:pPr>
+              <w:pStyle w:val="ListParagraph"/>
+              <w:numPr>
+                <w:ilvl w:val="0"/>
+                <w:numId w:val="2"/>
+              </w:numPr>
+              <w:ind w:left="523"/>
+              <w:rPr>
+                <w:sz w:val="22"/>
+                <w:szCs w:val="22"/>
+              </w:rPr>
+            </w:pPr>
+            <w:r>
+              <w:rPr>
+                <w:sz w:val="22"/>
+                <w:szCs w:val="22"/>
+              </w:rPr>
+              <w:t xml:space="preserve">Selected for </w:t>
+            </w:r>
+            <w:proofErr w:type="spellStart"/>
+            <w:r>
+              <w:rPr>
+                <w:sz w:val="22"/>
+                <w:szCs w:val="22"/>
+              </w:rPr>
+              <w:t>Techstars</w:t>
+            </w:r>
+            <w:proofErr w:type="spellEnd"/>
+            <w:r>
+              <w:rPr>
+                <w:sz w:val="22"/>
+                <w:szCs w:val="22"/>
+              </w:rPr>
+              <w:t xml:space="preserve"> Cloud 2015—less than 1% of the 1200 applicants were </w:t>
+            </w:r>
+            <w:r>
+              <w:rPr>
+                <w:sz w:val="22"/>
+                <w:szCs w:val="22"/>
+              </w:rPr>
+              <w:t>accepted</w:t>
+            </w:r>
+            <w:r>
+              <w:rPr>
+                <w:sz w:val="22"/>
+                <w:szCs w:val="22"/>
+              </w:rPr>
+              <w:t>.</w:t>
+            </w:r>
+          </w:p>
+          <w:p>
+            <w:pPr>
+              <w:pStyle w:val="ListParagraph"/>
+              <w:numPr>
+                <w:ilvl w:val="0"/>
+                <w:numId w:val="2"/>
+              </w:numPr>
+              <w:ind w:left="523"/>
+              <w:rPr>
+                <w:sz w:val="22"/>
+                <w:szCs w:val="22"/>
+              </w:rPr>
+            </w:pPr>
+            <w:r>
+              <w:rPr>
+                <w:sz w:val="22"/>
+                <w:szCs w:val="22"/>
+              </w:rPr>
+              <w:t>Won the business of Fortune 500 companies with only 9 people.</w:t>
+            </w:r>
+          </w:p>
+          <w:p>
+            <w:pPr>
+              <w:pStyle w:val="ListParagraph"/>
+              <w:numPr>
+                <w:ilvl w:val="0"/>
+                <w:numId w:val="2"/>
+              </w:numPr>
+              <w:ind w:left="523"/>
+              <w:rPr>
+                <w:sz w:val="22"/>
+                <w:szCs w:val="22"/>
+              </w:rPr>
+            </w:pPr>
+            <w:r>
+              <w:rPr>
+                <w:sz w:val="22"/>
+                <w:szCs w:val="22"/>
+              </w:rPr>
+              <w:t>Architected and lead the implementation of a cloud-native, highly available system focused on the near-real-time distribution of safety information and events.</w:t>
+            </w:r>
+          </w:p>
+          <w:p>
+            <w:pPr>
+              <w:pStyle w:val="ListParagraph"/>
+              <w:numPr>
+                <w:ilvl w:val="0"/>
+                <w:numId w:val="2"/>
+              </w:numPr>
+              <w:ind w:left="523"/>
+              <w:rPr>
+                <w:sz w:val="22"/>
+                <w:szCs w:val="22"/>
+              </w:rPr>
+            </w:pPr>
+            <w:r>
+              <w:rPr>
+                <w:sz w:val="22"/>
+                <w:szCs w:val="22"/>
+              </w:rPr>
+              <w:t xml:space="preserve">Won two National Science Foundation grants </w:t>
+            </w:r>
+            <w:r>
+              <w:rPr>
+                <w:sz w:val="22"/>
+                <w:szCs w:val="22"/>
+              </w:rPr>
+              <w:t xml:space="preserve">(SBIR) </w:t>
+            </w:r>
+            <w:r>
+              <w:rPr>
+                <w:sz w:val="22"/>
+                <w:szCs w:val="22"/>
+              </w:rPr>
+              <w:t xml:space="preserve">for developing </w:t>
+            </w:r>
+            <w:r>
+              <w:rPr>
+                <w:sz w:val="22"/>
+                <w:szCs w:val="22"/>
+              </w:rPr>
+              <w:t>NLP</w:t>
+            </w:r>
+            <w:r>
+              <w:rPr>
+                <w:sz w:val="22"/>
+                <w:szCs w:val="22"/>
+              </w:rPr>
+              <w:t xml:space="preserve"> tech to extract GIS data from newspaper articles.</w:t>
             </w:r>
           </w:p>
         </w:tc>
@@ -1117,14 +1839,7 @@
                 <w:b/>
                 <w:bCs/>
               </w:rPr>
-              <w:t>Co-founder + CTO</w:t>
-            </w:r>
-            <w:r>
-              <w:rPr>
-                <w:b/>
-                <w:bCs/>
-              </w:rPr>
-              <w:t>, Board member</w:t>
+              <w:t>Head of Next-Gen Technologies</w:t>
             </w:r>
           </w:p>
         </w:tc>
@@ -1141,29 +1856,25 @@
               </w:tabs>
               <w:spacing w:after="80"/>
               <w:rPr>
-                <w:sz w:val="22"/>
-                <w:szCs w:val="22"/>
-              </w:rPr>
-            </w:pPr>
-            <w:r>
-              <w:rPr>
-                <w:sz w:val="22"/>
-                <w:szCs w:val="22"/>
-              </w:rPr>
-              <w:t>Stabilitas.io</w:t>
-            </w:r>
-            <w:r>
-              <w:rPr>
-                <w:sz w:val="22"/>
-                <w:szCs w:val="22"/>
-              </w:rPr>
-              <w:t xml:space="preserve"> </w:t>
+                <w:color w:val="2F5496" w:themeColor="accent1" w:themeShade="BF"/>
+                <w:sz w:val="22"/>
+                <w:szCs w:val="22"/>
+              </w:rPr>
+            </w:pPr>
+            <w:r>
+              <w:rPr>
+                <w:color w:val="2F5496" w:themeColor="accent1" w:themeShade="BF"/>
+                <w:sz w:val="22"/>
+                <w:szCs w:val="22"/>
+              </w:rPr>
+              <w:t xml:space="preserve">Avalara </w:t>
             </w:r>
             <w:r>
               <w:rPr>
                 <w:rFonts w:ascii="Wingdings" w:hAnsi="Wingdings"/>
                 <w:b/>
                 <w:bCs/>
+                <w:color w:val="2F5496" w:themeColor="accent1" w:themeShade="BF"/>
                 <w:sz w:val="22"/>
                 <w:szCs w:val="22"/>
               </w:rPr>
@@ -1171,53 +1882,20 @@
             </w:r>
             <w:r>
               <w:rPr>
-                <w:sz w:val="22"/>
-                <w:szCs w:val="22"/>
-              </w:rPr>
-              <w:t xml:space="preserve"> </w:t>
-            </w:r>
-            <w:r>
-              <w:rPr>
-                <w:sz w:val="22"/>
-                <w:szCs w:val="22"/>
-              </w:rPr>
-              <w:t>Seattle</w:t>
-            </w:r>
-            <w:r>
-              <w:rPr>
-                <w:sz w:val="22"/>
-                <w:szCs w:val="22"/>
-              </w:rPr>
-              <w:t>, WA</w:t>
-            </w:r>
-            <w:r>
-              <w:rPr>
+                <w:color w:val="2F5496" w:themeColor="accent1" w:themeShade="BF"/>
+                <w:sz w:val="22"/>
+                <w:szCs w:val="22"/>
+              </w:rPr>
+              <w:t xml:space="preserve"> Seattle, WA</w:t>
+            </w:r>
+            <w:r>
+              <w:rPr>
+                <w:color w:val="2F5496" w:themeColor="accent1" w:themeShade="BF"/>
                 <w:sz w:val="22"/>
                 <w:szCs w:val="22"/>
               </w:rPr>
               <w:tab/>
-              <w:t>201</w:t>
-            </w:r>
-            <w:r>
-              <w:rPr>
-                <w:sz w:val="22"/>
-                <w:szCs w:val="22"/>
-              </w:rPr>
-              <w:t>4</w:t>
-            </w:r>
-            <w:r>
-              <w:rPr>
-                <w:sz w:val="22"/>
-                <w:szCs w:val="22"/>
-              </w:rPr>
-              <w:t xml:space="preserve"> to 201</w:t>
-            </w:r>
-            <w:r>
-              <w:rPr>
-                <w:sz w:val="22"/>
-                <w:szCs w:val="22"/>
-              </w:rPr>
-              <w:t>7</w:t>
+              <w:t>2012 to 2014</w:t>
             </w:r>
           </w:p>
         </w:tc>
@@ -1236,28 +1914,18 @@
               <w:rPr>
                 <w:i/>
                 <w:iCs/>
+                <w:sz w:val="22"/>
+                <w:szCs w:val="22"/>
               </w:rPr>
             </w:pPr>
             <w:r>
               <w:rPr>
                 <w:i/>
                 <w:iCs/>
-              </w:rPr>
-              <w:t>A</w:t>
-            </w:r>
-            <w:r>
-              <w:rPr>
-                <w:i/>
-                <w:iCs/>
-              </w:rPr>
-              <w:t>n innovative start-up that provides global AI-generated security notifications and location services</w:t>
-            </w:r>
-            <w:r>
-              <w:rPr>
-                <w:i/>
-                <w:iCs/>
-              </w:rPr>
-              <w:t>.</w:t>
+                <w:sz w:val="22"/>
+                <w:szCs w:val="22"/>
+              </w:rPr>
+              <w:t>A $270M sales tax compliance company that offers SaaS apps and Web APIs to SMB and enterprise.</w:t>
             </w:r>
           </w:p>
         </w:tc>
@@ -1271,22 +1939,46 @@
             </w:tcBorders>
           </w:tcPr>
           <w:p>
-            <w:proofErr w:type="gramStart"/>
-            <w:r>
-              <w:t>Personally</w:t>
-            </w:r>
-            <w:proofErr w:type="gramEnd"/>
-            <w:r>
-              <w:t xml:space="preserve"> recruited to help build a cloud-scale physical security solution. </w:t>
-            </w:r>
-            <w:r>
+            <w:pPr>
+              <w:rPr>
+                <w:sz w:val="22"/>
+                <w:szCs w:val="22"/>
+              </w:rPr>
+            </w:pPr>
+            <w:r>
+              <w:rPr>
+                <w:sz w:val="22"/>
+                <w:szCs w:val="22"/>
+              </w:rPr>
+              <w:t xml:space="preserve">Rearchitected a 10-year old, </w:t>
+            </w:r>
+            <w:r>
+              <w:rPr>
+                <w:sz w:val="22"/>
+                <w:szCs w:val="22"/>
+              </w:rPr>
+              <w:t>monolithic</w:t>
+            </w:r>
+            <w:r>
+              <w:rPr>
+                <w:sz w:val="22"/>
+                <w:szCs w:val="22"/>
+              </w:rPr>
+              <w:t xml:space="preserve"> system as a cloud-scale, data-driven engine only a fraction of the original size. </w:t>
+            </w:r>
+            <w:r>
+              <w:rPr>
+                <w:sz w:val="22"/>
+                <w:szCs w:val="22"/>
+              </w:rPr>
               <w:t xml:space="preserve"> </w:t>
             </w:r>
             <w:r>
-              <w:t>Leveraging a unique skillset of security, military planning, and technology, I built a development team to disrupt the physical security market.</w:t>
-            </w:r>
-            <w:r>
-              <w:t xml:space="preserve">  I built the 1.0 platform, then hired and led a team to scale the business.</w:t>
+              <w:rPr>
+                <w:sz w:val="22"/>
+                <w:szCs w:val="22"/>
+              </w:rPr>
+              <w:t xml:space="preserve">Set Avalara up to handle the anticipated 100x growth from the Marketplace Fairness Act. </w:t>
             </w:r>
           </w:p>
         </w:tc>
@@ -1304,6 +1996,8 @@
                 <w:bCs/>
                 <w:i/>
                 <w:iCs/>
+                <w:sz w:val="22"/>
+                <w:szCs w:val="22"/>
               </w:rPr>
             </w:pPr>
             <w:r>
@@ -1312,6 +2006,8 @@
                 <w:bCs/>
                 <w:i/>
                 <w:iCs/>
+                <w:sz w:val="22"/>
+                <w:szCs w:val="22"/>
               </w:rPr>
               <w:t>Key Achievements:</w:t>
             </w:r>
@@ -1324,22 +2020,44 @@
                 <w:numId w:val="2"/>
               </w:numPr>
               <w:ind w:left="523"/>
-            </w:pPr>
-            <w:r>
-              <w:t xml:space="preserve">Selected for </w:t>
-            </w:r>
-            <w:proofErr w:type="spellStart"/>
-            <w:r>
-              <w:t>Techstars</w:t>
-            </w:r>
-            <w:proofErr w:type="spellEnd"/>
-            <w:r>
-              <w:t xml:space="preserve"> Cloud 2015—less than 1% of the 1200 applicants were </w:t>
-            </w:r>
-            <w:r>
-              <w:t>accepted</w:t>
-            </w:r>
-            <w:r>
+              <w:rPr>
+                <w:sz w:val="22"/>
+                <w:szCs w:val="22"/>
+              </w:rPr>
+            </w:pPr>
+            <w:r>
+              <w:rPr>
+                <w:sz w:val="22"/>
+                <w:szCs w:val="22"/>
+              </w:rPr>
+              <w:t xml:space="preserve">Reorganized 100+ Engineering department from a siloed product </w:t>
+            </w:r>
+            <w:r>
+              <w:rPr>
+                <w:sz w:val="22"/>
+                <w:szCs w:val="22"/>
+              </w:rPr>
+              <w:t>org</w:t>
+            </w:r>
+            <w:r>
+              <w:rPr>
+                <w:sz w:val="22"/>
+                <w:szCs w:val="22"/>
+              </w:rPr>
+              <w:t xml:space="preserve"> into a cohesive platform </w:t>
+            </w:r>
+            <w:r>
+              <w:rPr>
+                <w:sz w:val="22"/>
+                <w:szCs w:val="22"/>
+              </w:rPr>
+              <w:t>org</w:t>
+            </w:r>
+            <w:r>
+              <w:rPr>
+                <w:sz w:val="22"/>
+                <w:szCs w:val="22"/>
+              </w:rPr>
               <w:t>.</w:t>
             </w:r>
           </w:p>
@@ -1351,9 +2069,17 @@
                 <w:numId w:val="2"/>
               </w:numPr>
               <w:ind w:left="523"/>
-            </w:pPr>
-            <w:r>
-              <w:t>Won the business of Fortune 500 companies with only 9 people.</w:t>
+              <w:rPr>
+                <w:sz w:val="22"/>
+                <w:szCs w:val="22"/>
+              </w:rPr>
+            </w:pPr>
+            <w:r>
+              <w:rPr>
+                <w:sz w:val="22"/>
+                <w:szCs w:val="22"/>
+              </w:rPr>
+              <w:t>Re-introduced Product Management discipline, providing clear product roadmaps and direction for the Engineering team.</w:t>
             </w:r>
           </w:p>
           <w:p>
@@ -1364,9 +2090,17 @@
                 <w:numId w:val="2"/>
               </w:numPr>
               <w:ind w:left="523"/>
-            </w:pPr>
-            <w:r>
-              <w:t>Architected and lead the implementation of a cloud-native, highly available system focused on the near-real-time distribution of safety information and events.</w:t>
+              <w:rPr>
+                <w:sz w:val="22"/>
+                <w:szCs w:val="22"/>
+              </w:rPr>
+            </w:pPr>
+            <w:r>
+              <w:rPr>
+                <w:sz w:val="22"/>
+                <w:szCs w:val="22"/>
+              </w:rPr>
+              <w:t>Introduced cloud-scale engineering processes, enabling rapid, on-demand scaling of systems.</w:t>
             </w:r>
           </w:p>
           <w:p>
@@ -1377,9 +2111,17 @@
                 <w:numId w:val="2"/>
               </w:numPr>
               <w:ind w:left="523"/>
-            </w:pPr>
-            <w:r>
-              <w:t>Won two National Science Foundation grants for developing natural language processing (NLP) tech to extract GIS data from newspaper articles.</w:t>
+              <w:rPr>
+                <w:sz w:val="22"/>
+                <w:szCs w:val="22"/>
+              </w:rPr>
+            </w:pPr>
+            <w:r>
+              <w:rPr>
+                <w:sz w:val="22"/>
+                <w:szCs w:val="22"/>
+              </w:rPr>
+              <w:t>Hired and led team to build next-gen tax compliance product that ran twice as fast, scaled 1000x as large, and was only 7.5% the size of the legacy system.</w:t>
             </w:r>
           </w:p>
         </w:tc>
@@ -1420,7 +2162,7 @@
                 <w:b/>
                 <w:bCs/>
               </w:rPr>
-              <w:t>Head of Next-Gen Technologies</w:t>
+              <w:t>Vice President of Engineering</w:t>
             </w:r>
           </w:p>
         </w:tc>
@@ -1437,29 +2179,25 @@
               </w:tabs>
               <w:spacing w:after="80"/>
               <w:rPr>
-                <w:sz w:val="22"/>
-                <w:szCs w:val="22"/>
-              </w:rPr>
-            </w:pPr>
-            <w:r>
-              <w:rPr>
-                <w:sz w:val="22"/>
-                <w:szCs w:val="22"/>
-              </w:rPr>
-              <w:t>Avalara</w:t>
-            </w:r>
-            <w:r>
-              <w:rPr>
-                <w:sz w:val="22"/>
-                <w:szCs w:val="22"/>
-              </w:rPr>
-              <w:t xml:space="preserve"> </w:t>
+                <w:color w:val="2F5496" w:themeColor="accent1" w:themeShade="BF"/>
+                <w:sz w:val="22"/>
+                <w:szCs w:val="22"/>
+              </w:rPr>
+            </w:pPr>
+            <w:r>
+              <w:rPr>
+                <w:color w:val="2F5496" w:themeColor="accent1" w:themeShade="BF"/>
+                <w:sz w:val="22"/>
+                <w:szCs w:val="22"/>
+              </w:rPr>
+              <w:t xml:space="preserve">PlayNetwork, Inc. </w:t>
             </w:r>
             <w:r>
               <w:rPr>
                 <w:rFonts w:ascii="Wingdings" w:hAnsi="Wingdings"/>
                 <w:b/>
                 <w:bCs/>
+                <w:color w:val="2F5496" w:themeColor="accent1" w:themeShade="BF"/>
                 <w:sz w:val="22"/>
                 <w:szCs w:val="22"/>
               </w:rPr>
@@ -1467,53 +2205,20 @@
             </w:r>
             <w:r>
               <w:rPr>
-                <w:sz w:val="22"/>
-                <w:szCs w:val="22"/>
-              </w:rPr>
-              <w:t xml:space="preserve"> </w:t>
-            </w:r>
-            <w:r>
-              <w:rPr>
-                <w:sz w:val="22"/>
-                <w:szCs w:val="22"/>
-              </w:rPr>
-              <w:t>Seattle</w:t>
-            </w:r>
-            <w:r>
-              <w:rPr>
-                <w:sz w:val="22"/>
-                <w:szCs w:val="22"/>
-              </w:rPr>
-              <w:t>, WA</w:t>
-            </w:r>
-            <w:r>
-              <w:rPr>
+                <w:color w:val="2F5496" w:themeColor="accent1" w:themeShade="BF"/>
+                <w:sz w:val="22"/>
+                <w:szCs w:val="22"/>
+              </w:rPr>
+              <w:t xml:space="preserve"> Redmond, WA</w:t>
+            </w:r>
+            <w:r>
+              <w:rPr>
+                <w:color w:val="2F5496" w:themeColor="accent1" w:themeShade="BF"/>
                 <w:sz w:val="22"/>
                 <w:szCs w:val="22"/>
               </w:rPr>
               <w:tab/>
-              <w:t>201</w:t>
-            </w:r>
-            <w:r>
-              <w:rPr>
-                <w:sz w:val="22"/>
-                <w:szCs w:val="22"/>
-              </w:rPr>
-              <w:t>2</w:t>
-            </w:r>
-            <w:r>
-              <w:rPr>
-                <w:sz w:val="22"/>
-                <w:szCs w:val="22"/>
-              </w:rPr>
-              <w:t xml:space="preserve"> to 201</w:t>
-            </w:r>
-            <w:r>
-              <w:rPr>
-                <w:sz w:val="22"/>
-                <w:szCs w:val="22"/>
-              </w:rPr>
-              <w:t>4</w:t>
+              <w:t>2009 to 2012</w:t>
             </w:r>
           </w:p>
         </w:tc>
@@ -1532,14 +2237,18 @@
               <w:rPr>
                 <w:i/>
                 <w:iCs/>
+                <w:sz w:val="22"/>
+                <w:szCs w:val="22"/>
               </w:rPr>
             </w:pPr>
             <w:r>
               <w:rPr>
                 <w:i/>
                 <w:iCs/>
-              </w:rPr>
-              <w:t>A $270M sales tax compliance company that offers SaaS apps and Web APIs to SMB and enterprise.</w:t>
+                <w:sz w:val="22"/>
+                <w:szCs w:val="22"/>
+              </w:rPr>
+              <w:t>An $85M provider of in-store entertainment for retail, restaurant, and hospitality environments.</w:t>
             </w:r>
           </w:p>
         </w:tc>
@@ -1553,8 +2262,32 @@
             </w:tcBorders>
           </w:tcPr>
           <w:p>
-            <w:r>
-              <w:t xml:space="preserve">Selected to execute a technology turnaround. Rearchitected a 10-year old, brittle system as a cloud-scale, data-driven engine only a fraction of the original size. Along the way, taught the organization how to efficiently spec systems and drive engineering teams to maximum performance. Set Avalara up to handle the anticipated 100x business growth from the Marketplace Fairness Act. </w:t>
+            <w:pPr>
+              <w:rPr>
+                <w:sz w:val="22"/>
+                <w:szCs w:val="22"/>
+              </w:rPr>
+            </w:pPr>
+            <w:r>
+              <w:rPr>
+                <w:sz w:val="22"/>
+                <w:szCs w:val="22"/>
+              </w:rPr>
+              <w:t>Hired to turn around a struggling technology department</w:t>
+            </w:r>
+            <w:r>
+              <w:rPr>
+                <w:sz w:val="22"/>
+                <w:szCs w:val="22"/>
+              </w:rPr>
+              <w:t>.</w:t>
+            </w:r>
+            <w:r>
+              <w:rPr>
+                <w:sz w:val="22"/>
+                <w:szCs w:val="22"/>
+              </w:rPr>
+              <w:t xml:space="preserve">  Introduced careful requirements and design processes, economic prioritization, and Product Management discipline that ultimately quadrupled product release rates and energized the teams to deliver quality innovation.</w:t>
             </w:r>
           </w:p>
         </w:tc>
@@ -1566,279 +2299,6 @@
           </w:tcPr>
           <w:p>
             <w:pPr>
-              <w:spacing w:before="80"/>
-              <w:rPr>
-                <w:b/>
-                <w:bCs/>
-                <w:i/>
-                <w:iCs/>
-              </w:rPr>
-            </w:pPr>
-            <w:r>
-              <w:rPr>
-                <w:b/>
-                <w:bCs/>
-                <w:i/>
-                <w:iCs/>
-              </w:rPr>
-              <w:t>Key Achievements:</w:t>
-            </w:r>
-          </w:p>
-          <w:p>
-            <w:pPr>
-              <w:pStyle w:val="ListParagraph"/>
-              <w:numPr>
-                <w:ilvl w:val="0"/>
-                <w:numId w:val="2"/>
-              </w:numPr>
-              <w:ind w:left="523"/>
-            </w:pPr>
-            <w:r>
-              <w:t>Reorganized 100+ Engineering department from a siloed product organization into a cohesive platform organization.</w:t>
-            </w:r>
-          </w:p>
-          <w:p>
-            <w:pPr>
-              <w:pStyle w:val="ListParagraph"/>
-              <w:numPr>
-                <w:ilvl w:val="0"/>
-                <w:numId w:val="2"/>
-              </w:numPr>
-              <w:ind w:left="523"/>
-            </w:pPr>
-            <w:r>
-              <w:t>Re-introduced Product Management discipline, providing clear product roadmaps and direction for the Engineering team.</w:t>
-            </w:r>
-          </w:p>
-          <w:p>
-            <w:pPr>
-              <w:pStyle w:val="ListParagraph"/>
-              <w:numPr>
-                <w:ilvl w:val="0"/>
-                <w:numId w:val="2"/>
-              </w:numPr>
-              <w:ind w:left="523"/>
-            </w:pPr>
-            <w:r>
-              <w:t>Introduced cloud-scale engineering processes, enabling rapid, on-demand scaling of systems.</w:t>
-            </w:r>
-          </w:p>
-          <w:p>
-            <w:pPr>
-              <w:pStyle w:val="ListParagraph"/>
-              <w:numPr>
-                <w:ilvl w:val="0"/>
-                <w:numId w:val="2"/>
-              </w:numPr>
-              <w:ind w:left="523"/>
-            </w:pPr>
-            <w:r>
-              <w:t>Hired and led team to build next-gen tax compliance product that ran twice as fast, scaled 1000x as large, and was only 7.5% the size of the legacy system.</w:t>
-            </w:r>
-          </w:p>
-        </w:tc>
-      </w:tr>
-    </w:tbl>
-    <w:p/>
-    <w:tbl>
-      <w:tblPr>
-        <w:tblStyle w:val="TableGrid"/>
-        <w:tblW w:w="0" w:type="auto"/>
-        <w:tblBorders>
-          <w:top w:val="none" w:sz="0" w:space="0" w:color="auto"/>
-          <w:left w:val="none" w:sz="0" w:space="0" w:color="auto"/>
-          <w:bottom w:val="none" w:sz="0" w:space="0" w:color="auto"/>
-          <w:right w:val="none" w:sz="0" w:space="0" w:color="auto"/>
-          <w:insideH w:val="none" w:sz="0" w:space="0" w:color="auto"/>
-          <w:insideV w:val="none" w:sz="0" w:space="0" w:color="auto"/>
-        </w:tblBorders>
-        <w:tblLook w:val="04A0" w:firstRow="1" w:lastRow="0" w:firstColumn="1" w:lastColumn="0" w:noHBand="0" w:noVBand="1"/>
-      </w:tblPr>
-      <w:tblGrid>
-        <w:gridCol w:w="10070"/>
-      </w:tblGrid>
-      <w:tr>
-        <w:tc>
-          <w:tcPr>
-            <w:tcW w:w="10070" w:type="dxa"/>
-          </w:tcPr>
-          <w:p>
-            <w:pPr>
-              <w:rPr>
-                <w:b/>
-                <w:bCs/>
-              </w:rPr>
-            </w:pPr>
-            <w:r>
-              <w:rPr>
-                <w:b/>
-                <w:bCs/>
-              </w:rPr>
-              <w:t>Vice President of Engineering</w:t>
-            </w:r>
-          </w:p>
-        </w:tc>
-      </w:tr>
-      <w:tr>
-        <w:tc>
-          <w:tcPr>
-            <w:tcW w:w="10070" w:type="dxa"/>
-          </w:tcPr>
-          <w:p>
-            <w:pPr>
-              <w:tabs>
-                <w:tab w:val="right" w:pos="9867"/>
-              </w:tabs>
-              <w:spacing w:after="80"/>
-              <w:rPr>
-                <w:sz w:val="22"/>
-                <w:szCs w:val="22"/>
-              </w:rPr>
-            </w:pPr>
-            <w:r>
-              <w:rPr>
-                <w:sz w:val="22"/>
-                <w:szCs w:val="22"/>
-              </w:rPr>
-              <w:t>PlayNetwork, Inc.</w:t>
-            </w:r>
-            <w:r>
-              <w:rPr>
-                <w:sz w:val="22"/>
-                <w:szCs w:val="22"/>
-              </w:rPr>
-              <w:t xml:space="preserve"> </w:t>
-            </w:r>
-            <w:r>
-              <w:rPr>
-                <w:rFonts w:ascii="Wingdings" w:hAnsi="Wingdings"/>
-                <w:b/>
-                <w:bCs/>
-                <w:sz w:val="22"/>
-                <w:szCs w:val="22"/>
-              </w:rPr>
-              <w:t></w:t>
-            </w:r>
-            <w:r>
-              <w:rPr>
-                <w:sz w:val="22"/>
-                <w:szCs w:val="22"/>
-              </w:rPr>
-              <w:t xml:space="preserve"> </w:t>
-            </w:r>
-            <w:r>
-              <w:rPr>
-                <w:sz w:val="22"/>
-                <w:szCs w:val="22"/>
-              </w:rPr>
-              <w:t>Redmond</w:t>
-            </w:r>
-            <w:r>
-              <w:rPr>
-                <w:sz w:val="22"/>
-                <w:szCs w:val="22"/>
-              </w:rPr>
-              <w:t>, WA</w:t>
-            </w:r>
-            <w:r>
-              <w:rPr>
-                <w:sz w:val="22"/>
-                <w:szCs w:val="22"/>
-              </w:rPr>
-              <w:tab/>
-            </w:r>
-            <w:r>
-              <w:rPr>
-                <w:sz w:val="22"/>
-                <w:szCs w:val="22"/>
-              </w:rPr>
-              <w:t>2009</w:t>
-            </w:r>
-            <w:r>
-              <w:rPr>
-                <w:sz w:val="22"/>
-                <w:szCs w:val="22"/>
-              </w:rPr>
-              <w:t xml:space="preserve"> to 201</w:t>
-            </w:r>
-            <w:r>
-              <w:rPr>
-                <w:sz w:val="22"/>
-                <w:szCs w:val="22"/>
-              </w:rPr>
-              <w:t>2</w:t>
-            </w:r>
-          </w:p>
-        </w:tc>
-      </w:tr>
-      <w:tr>
-        <w:tc>
-          <w:tcPr>
-            <w:tcW w:w="10070" w:type="dxa"/>
-            <w:tcBorders>
-              <w:bottom w:val="single" w:sz="12" w:space="0" w:color="000000" w:themeColor="text1"/>
-            </w:tcBorders>
-          </w:tcPr>
-          <w:p>
-            <w:pPr>
-              <w:spacing w:after="60"/>
-              <w:rPr>
-                <w:i/>
-                <w:iCs/>
-              </w:rPr>
-            </w:pPr>
-            <w:r>
-              <w:rPr>
-                <w:i/>
-                <w:iCs/>
-              </w:rPr>
-              <w:t>A</w:t>
-            </w:r>
-            <w:r>
-              <w:rPr>
-                <w:i/>
-                <w:iCs/>
-              </w:rPr>
-              <w:t xml:space="preserve">n $85M </w:t>
-            </w:r>
-            <w:r>
-              <w:rPr>
-                <w:i/>
-                <w:iCs/>
-              </w:rPr>
-              <w:t>provider of in-store entertainment for retail, restaurant, and hospitality environments.</w:t>
-            </w:r>
-          </w:p>
-        </w:tc>
-      </w:tr>
-      <w:tr>
-        <w:tc>
-          <w:tcPr>
-            <w:tcW w:w="10070" w:type="dxa"/>
-            <w:tcBorders>
-              <w:top w:val="single" w:sz="12" w:space="0" w:color="000000" w:themeColor="text1"/>
-            </w:tcBorders>
-          </w:tcPr>
-          <w:p>
-            <w:r>
-              <w:t>Hired to turn around a struggling technology department</w:t>
-            </w:r>
-            <w:r>
-              <w:t>.</w:t>
-            </w:r>
-            <w:r>
-              <w:t xml:space="preserve">  Introduced careful requirements and design processes, economic prioritization, and Product Management discipline that ultimately quadrupled product release rates and energized the teams to deliver quality innovation.</w:t>
-            </w:r>
-          </w:p>
-        </w:tc>
-      </w:tr>
-      <w:tr>
-        <w:tc>
-          <w:tcPr>
-            <w:tcW w:w="10070" w:type="dxa"/>
-          </w:tcPr>
-          <w:p>
-            <w:pPr>
               <w:keepNext/>
               <w:keepLines/>
               <w:spacing w:before="80"/>
@@ -1847,6 +2307,8 @@
                 <w:bCs/>
                 <w:i/>
                 <w:iCs/>
+                <w:sz w:val="22"/>
+                <w:szCs w:val="22"/>
               </w:rPr>
             </w:pPr>
             <w:r>
@@ -1855,8 +2317,9 @@
                 <w:bCs/>
                 <w:i/>
                 <w:iCs/>
-              </w:rPr>
-              <w:lastRenderedPageBreak/>
+                <w:sz w:val="22"/>
+                <w:szCs w:val="22"/>
+              </w:rPr>
               <w:t>Key Achievements:</w:t>
             </w:r>
           </w:p>
@@ -1870,8 +2333,16 @@
                 <w:numId w:val="2"/>
               </w:numPr>
               <w:ind w:left="523"/>
-            </w:pPr>
-            <w:r>
+              <w:rPr>
+                <w:sz w:val="22"/>
+                <w:szCs w:val="22"/>
+              </w:rPr>
+            </w:pPr>
+            <w:r>
+              <w:rPr>
+                <w:sz w:val="22"/>
+                <w:szCs w:val="22"/>
+              </w:rPr>
               <w:t>Reorganized department along product lines, mentoring three new managers along the way.</w:t>
             </w:r>
           </w:p>
@@ -1883,8 +2354,16 @@
                 <w:numId w:val="2"/>
               </w:numPr>
               <w:ind w:left="523"/>
-            </w:pPr>
-            <w:r>
+              <w:rPr>
+                <w:sz w:val="22"/>
+                <w:szCs w:val="22"/>
+              </w:rPr>
+            </w:pPr>
+            <w:r>
+              <w:rPr>
+                <w:sz w:val="22"/>
+                <w:szCs w:val="22"/>
+              </w:rPr>
               <w:t>Delivered a “video jukebox” product that undercut competitors’ offerings by 65%.</w:t>
             </w:r>
           </w:p>
@@ -1896,8 +2375,16 @@
                 <w:numId w:val="2"/>
               </w:numPr>
               <w:ind w:left="523"/>
-            </w:pPr>
-            <w:r>
+              <w:rPr>
+                <w:sz w:val="22"/>
+                <w:szCs w:val="22"/>
+              </w:rPr>
+            </w:pPr>
+            <w:r>
+              <w:rPr>
+                <w:sz w:val="22"/>
+                <w:szCs w:val="22"/>
+              </w:rPr>
               <w:t>Instituted 6-week release cycles for internal tools and infrastructure, improving quality and building customer confidence.</w:t>
             </w:r>
           </w:p>
@@ -1909,15 +2396,22 @@
                 <w:numId w:val="2"/>
               </w:numPr>
               <w:ind w:left="523"/>
-            </w:pPr>
-            <w:r>
+              <w:rPr>
+                <w:sz w:val="22"/>
+                <w:szCs w:val="22"/>
+              </w:rPr>
+            </w:pPr>
+            <w:r>
+              <w:rPr>
+                <w:sz w:val="22"/>
+                <w:szCs w:val="22"/>
+              </w:rPr>
               <w:t>Managed international expansion of licensing and PRO reporting database of ~1M songs</w:t>
             </w:r>
           </w:p>
         </w:tc>
       </w:tr>
     </w:tbl>
-    <w:p/>
     <w:p/>
     <w:tbl>
       <w:tblPr>
@@ -1959,25 +2453,54 @@
                 <w:bCs/>
                 <w:smallCaps/>
               </w:rPr>
-              <w:t>Other Experience</w:t>
+              <w:t xml:space="preserve">Other </w:t>
+            </w:r>
+            <w:r>
+              <w:rPr>
+                <w:rFonts w:cs="Times New Roman (Body CS)"/>
+                <w:b/>
+                <w:bCs/>
+                <w:smallCaps/>
+              </w:rPr>
+              <w:t xml:space="preserve">Notable </w:t>
+            </w:r>
+            <w:r>
+              <w:rPr>
+                <w:rFonts w:cs="Times New Roman (Body CS)"/>
+                <w:b/>
+                <w:bCs/>
+                <w:smallCaps/>
+              </w:rPr>
+              <w:t>Experience</w:t>
             </w:r>
           </w:p>
         </w:tc>
       </w:tr>
     </w:tbl>
-    <w:p/>
+    <w:p>
+      <w:pPr>
+        <w:rPr>
+          <w:sz w:val="12"/>
+          <w:szCs w:val="12"/>
+        </w:rPr>
+      </w:pPr>
+    </w:p>
     <w:p>
       <w:pPr>
         <w:spacing w:after="120"/>
         <w:rPr>
           <w:b/>
           <w:bCs/>
+          <w:sz w:val="22"/>
+          <w:szCs w:val="22"/>
         </w:rPr>
       </w:pPr>
       <w:r>
         <w:rPr>
           <w:b/>
           <w:bCs/>
+          <w:sz w:val="22"/>
+          <w:szCs w:val="22"/>
         </w:rPr>
         <w:t>Washington Army National Guard / Major of Armor</w:t>
       </w:r>
@@ -1985,101 +2508,56 @@
         <w:rPr>
           <w:b/>
           <w:bCs/>
+          <w:sz w:val="22"/>
+          <w:szCs w:val="22"/>
         </w:rPr>
         <w:t xml:space="preserve"> (Operations)</w:t>
       </w:r>
     </w:p>
     <w:p>
+      <w:pPr>
+        <w:rPr>
+          <w:sz w:val="22"/>
+          <w:szCs w:val="22"/>
+        </w:rPr>
+      </w:pPr>
       <w:r>
+        <w:rPr>
+          <w:sz w:val="22"/>
+          <w:szCs w:val="22"/>
+        </w:rPr>
         <w:t>Served in numerous positions of increasing responsibility, from leading a platoon of 31 Scouts to planning operations of 3500+ Soldiers.  Decorated veteran of Operation Iraqi Freedom and the 2015 Washington State Wildfires.</w:t>
       </w:r>
       <w:r>
+        <w:rPr>
+          <w:sz w:val="22"/>
+          <w:szCs w:val="22"/>
+        </w:rPr>
         <w:t xml:space="preserve">  Expert in the operations process and maneuver tactics.</w:t>
       </w:r>
       <w:r>
+        <w:rPr>
+          <w:sz w:val="22"/>
+          <w:szCs w:val="22"/>
+        </w:rPr>
         <w:t xml:space="preserve">  Currently assigned to the 205</w:t>
       </w:r>
       <w:r>
         <w:rPr>
+          <w:sz w:val="22"/>
+          <w:szCs w:val="22"/>
           <w:vertAlign w:val="superscript"/>
         </w:rPr>
         <w:t>th</w:t>
       </w:r>
       <w:r>
+        <w:rPr>
+          <w:sz w:val="22"/>
+          <w:szCs w:val="22"/>
+        </w:rPr>
         <w:t xml:space="preserve"> Regional Training institute, planning training operations for 15 States.</w:t>
       </w:r>
     </w:p>
-    <w:p/>
-    <w:p/>
-    <w:tbl>
-      <w:tblPr>
-        <w:tblStyle w:val="TableGrid"/>
-        <w:tblW w:w="10075" w:type="dxa"/>
-        <w:tblBorders>
-          <w:top w:val="none" w:sz="0" w:space="0" w:color="auto"/>
-          <w:left w:val="none" w:sz="0" w:space="0" w:color="auto"/>
-          <w:bottom w:val="none" w:sz="0" w:space="0" w:color="auto"/>
-          <w:right w:val="none" w:sz="0" w:space="0" w:color="auto"/>
-          <w:insideH w:val="none" w:sz="0" w:space="0" w:color="auto"/>
-          <w:insideV w:val="none" w:sz="0" w:space="0" w:color="auto"/>
-        </w:tblBorders>
-        <w:tblLook w:val="04A0" w:firstRow="1" w:lastRow="0" w:firstColumn="1" w:lastColumn="0" w:noHBand="0" w:noVBand="1"/>
-      </w:tblPr>
-      <w:tblGrid>
-        <w:gridCol w:w="10075"/>
-      </w:tblGrid>
-      <w:tr>
-        <w:tc>
-          <w:tcPr>
-            <w:tcW w:w="10075" w:type="dxa"/>
-            <w:shd w:val="clear" w:color="auto" w:fill="D9D9D9" w:themeFill="background1" w:themeFillShade="D9"/>
-          </w:tcPr>
-          <w:p>
-            <w:pPr>
-              <w:jc w:val="center"/>
-              <w:rPr>
-                <w:rFonts w:cs="Times New Roman (Body CS)"/>
-                <w:b/>
-                <w:bCs/>
-                <w:smallCaps/>
-              </w:rPr>
-            </w:pPr>
-            <w:r>
-              <w:rPr>
-                <w:rFonts w:cs="Times New Roman (Body CS)"/>
-                <w:b/>
-                <w:bCs/>
-                <w:smallCaps/>
-              </w:rPr>
-              <w:t>Academic</w:t>
-            </w:r>
-          </w:p>
-        </w:tc>
-      </w:tr>
-    </w:tbl>
-    <w:p/>
-    <w:p>
-      <w:pPr>
-        <w:jc w:val="center"/>
-      </w:pPr>
-      <w:r>
-        <w:t>Master of Software Engineering, Seattle University 2007</w:t>
-      </w:r>
-    </w:p>
-    <w:p>
-      <w:pPr>
-        <w:jc w:val="center"/>
-      </w:pPr>
-    </w:p>
-    <w:p>
-      <w:pPr>
-        <w:jc w:val="center"/>
-      </w:pPr>
-      <w:r>
-        <w:t>BS of Computer Engineering, Milwaukee School of Engineering 2007</w:t>
-      </w:r>
-    </w:p>
-    <w:p/>
     <w:sectPr>
       <w:headerReference w:type="even" r:id="rId7"/>
       <w:headerReference w:type="default" r:id="rId8"/>
@@ -2088,12 +2566,12 @@
       <w:headerReference w:type="first" r:id="rId11"/>
       <w:footerReference w:type="first" r:id="rId12"/>
       <w:pgSz w:w="12240" w:h="15840"/>
-      <w:pgMar w:top="1080" w:right="1080" w:bottom="1044" w:left="1080" w:header="720" w:footer="720" w:gutter="0"/>
+      <w:pgMar w:top="1080" w:right="1080" w:bottom="1051" w:left="1080" w:header="720" w:footer="720" w:gutter="0"/>
       <w:pgBorders w:offsetFrom="page">
-        <w:top w:val="single" w:sz="8" w:space="24" w:color="auto"/>
-        <w:left w:val="single" w:sz="8" w:space="24" w:color="auto"/>
-        <w:bottom w:val="single" w:sz="8" w:space="24" w:color="auto"/>
-        <w:right w:val="single" w:sz="8" w:space="24" w:color="auto"/>
+        <w:top w:val="single" w:sz="8" w:space="24" w:color="2F5496" w:themeColor="accent1" w:themeShade="BF"/>
+        <w:left w:val="single" w:sz="8" w:space="24" w:color="2F5496" w:themeColor="accent1" w:themeShade="BF"/>
+        <w:bottom w:val="single" w:sz="8" w:space="24" w:color="2F5496" w:themeColor="accent1" w:themeShade="BF"/>
+        <w:right w:val="single" w:sz="8" w:space="24" w:color="2F5496" w:themeColor="accent1" w:themeShade="BF"/>
       </w:pgBorders>
       <w:cols w:space="720"/>
       <w:titlePg/>

</xml_diff>